<commit_message>
fixed error in monthly table (2 columns in one row)
</commit_message>
<xml_diff>
--- a/Setting_up_a_VAR_Model_in_Stata.docx
+++ b/Setting_up_a_VAR_Model_in_Stata.docx
@@ -1626,7 +1626,7 @@
           <m:sSubPr>
             <m:ctrlPr>
               <w:rPr>
-                <w:rFonts w:ascii="Cambria Math" w:eastAsia="Trebuchet MS" w:cs="Calibri"/>
+                <w:rFonts w:ascii="Cambria Math" w:eastAsia="Trebuchet MS" w:hAnsi="Cambria Math" w:cs="Calibri"/>
                 <w:i/>
               </w:rPr>
             </m:ctrlPr>
@@ -2865,15 +2865,6 @@
                 <w:szCs w:val="18"/>
               </w:rPr>
             </w:pPr>
-            <w:r>
-              <w:rPr>
-                <w:rFonts w:eastAsia="Times New Roman" w:cs="Times New Roman"/>
-                <w:color w:val="000000"/>
-                <w:sz w:val="18"/>
-                <w:szCs w:val="18"/>
-              </w:rPr>
-              <w:t>-</w:t>
-            </w:r>
           </w:p>
         </w:tc>
         <w:tc>
@@ -3002,15 +2993,6 @@
                 <w:szCs w:val="18"/>
               </w:rPr>
             </w:pPr>
-            <w:r>
-              <w:rPr>
-                <w:rFonts w:eastAsia="Times New Roman" w:cs="Times New Roman"/>
-                <w:color w:val="000000"/>
-                <w:sz w:val="18"/>
-                <w:szCs w:val="18"/>
-              </w:rPr>
-              <w:t>-</w:t>
-            </w:r>
           </w:p>
         </w:tc>
         <w:tc>
@@ -3139,15 +3121,6 @@
                 <w:szCs w:val="18"/>
               </w:rPr>
             </w:pPr>
-            <w:r>
-              <w:rPr>
-                <w:rFonts w:eastAsia="Times New Roman" w:cs="Times New Roman"/>
-                <w:color w:val="000000"/>
-                <w:sz w:val="18"/>
-                <w:szCs w:val="18"/>
-              </w:rPr>
-              <w:t>-</w:t>
-            </w:r>
           </w:p>
         </w:tc>
         <w:tc>
@@ -3380,11 +3353,10 @@
     <w:tbl>
       <w:tblPr>
         <w:tblW w:w="7780" w:type="dxa"/>
-        <w:tblInd w:w="94" w:type="dxa"/>
         <w:tblLook w:val="04A0"/>
       </w:tblPr>
       <w:tblGrid>
-        <w:gridCol w:w="1720"/>
+        <w:gridCol w:w="1725"/>
         <w:gridCol w:w="2700"/>
         <w:gridCol w:w="1900"/>
         <w:gridCol w:w="1460"/>
@@ -3396,15 +3368,7 @@
         <w:tc>
           <w:tcPr>
             <w:tcW w:w="1720" w:type="dxa"/>
-            <w:tcBorders>
-              <w:top w:val="single" w:sz="4" w:space="0" w:color="auto"/>
-              <w:left w:val="nil"/>
-              <w:bottom w:val="single" w:sz="4" w:space="0" w:color="auto"/>
-              <w:right w:val="nil"/>
-            </w:tcBorders>
-            <w:shd w:val="clear" w:color="auto" w:fill="auto"/>
-            <w:noWrap/>
-            <w:vAlign w:val="center"/>
+            <w:noWrap/>
             <w:hideMark/>
           </w:tcPr>
           <w:p>
@@ -3436,15 +3400,7 @@
         <w:tc>
           <w:tcPr>
             <w:tcW w:w="2700" w:type="dxa"/>
-            <w:tcBorders>
-              <w:top w:val="single" w:sz="4" w:space="0" w:color="auto"/>
-              <w:left w:val="nil"/>
-              <w:bottom w:val="single" w:sz="4" w:space="0" w:color="auto"/>
-              <w:right w:val="nil"/>
-            </w:tcBorders>
-            <w:shd w:val="clear" w:color="auto" w:fill="auto"/>
-            <w:noWrap/>
-            <w:vAlign w:val="center"/>
+            <w:noWrap/>
             <w:hideMark/>
           </w:tcPr>
           <w:p>
@@ -3478,15 +3434,7 @@
         <w:tc>
           <w:tcPr>
             <w:tcW w:w="1900" w:type="dxa"/>
-            <w:tcBorders>
-              <w:top w:val="single" w:sz="4" w:space="0" w:color="auto"/>
-              <w:left w:val="nil"/>
-              <w:bottom w:val="single" w:sz="4" w:space="0" w:color="auto"/>
-              <w:right w:val="nil"/>
-            </w:tcBorders>
-            <w:shd w:val="clear" w:color="auto" w:fill="auto"/>
-            <w:noWrap/>
-            <w:vAlign w:val="center"/>
+            <w:noWrap/>
             <w:hideMark/>
           </w:tcPr>
           <w:p>
@@ -3518,15 +3466,7 @@
         <w:tc>
           <w:tcPr>
             <w:tcW w:w="1460" w:type="dxa"/>
-            <w:tcBorders>
-              <w:top w:val="single" w:sz="4" w:space="0" w:color="auto"/>
-              <w:left w:val="nil"/>
-              <w:bottom w:val="single" w:sz="4" w:space="0" w:color="auto"/>
-              <w:right w:val="nil"/>
-            </w:tcBorders>
-            <w:shd w:val="clear" w:color="auto" w:fill="auto"/>
-            <w:noWrap/>
-            <w:vAlign w:val="center"/>
+            <w:noWrap/>
             <w:hideMark/>
           </w:tcPr>
           <w:p>
@@ -3563,15 +3503,7 @@
         <w:tc>
           <w:tcPr>
             <w:tcW w:w="1720" w:type="dxa"/>
-            <w:tcBorders>
-              <w:top w:val="nil"/>
-              <w:left w:val="nil"/>
-              <w:bottom w:val="nil"/>
-              <w:right w:val="nil"/>
-            </w:tcBorders>
-            <w:shd w:val="clear" w:color="auto" w:fill="auto"/>
-            <w:noWrap/>
-            <w:vAlign w:val="center"/>
+            <w:noWrap/>
             <w:hideMark/>
           </w:tcPr>
           <w:p>
@@ -3605,15 +3537,7 @@
         <w:tc>
           <w:tcPr>
             <w:tcW w:w="2700" w:type="dxa"/>
-            <w:tcBorders>
-              <w:top w:val="nil"/>
-              <w:left w:val="nil"/>
-              <w:bottom w:val="nil"/>
-              <w:right w:val="nil"/>
-            </w:tcBorders>
-            <w:shd w:val="clear" w:color="auto" w:fill="auto"/>
-            <w:noWrap/>
-            <w:vAlign w:val="center"/>
+            <w:noWrap/>
             <w:hideMark/>
           </w:tcPr>
           <w:p>
@@ -3632,15 +3556,7 @@
         <w:tc>
           <w:tcPr>
             <w:tcW w:w="1900" w:type="dxa"/>
-            <w:tcBorders>
-              <w:top w:val="nil"/>
-              <w:left w:val="nil"/>
-              <w:bottom w:val="nil"/>
-              <w:right w:val="nil"/>
-            </w:tcBorders>
-            <w:shd w:val="clear" w:color="auto" w:fill="auto"/>
-            <w:noWrap/>
-            <w:vAlign w:val="center"/>
+            <w:noWrap/>
             <w:hideMark/>
           </w:tcPr>
           <w:p>
@@ -3668,15 +3584,7 @@
         <w:tc>
           <w:tcPr>
             <w:tcW w:w="1460" w:type="dxa"/>
-            <w:tcBorders>
-              <w:top w:val="nil"/>
-              <w:left w:val="nil"/>
-              <w:bottom w:val="nil"/>
-              <w:right w:val="nil"/>
-            </w:tcBorders>
-            <w:shd w:val="clear" w:color="auto" w:fill="auto"/>
-            <w:noWrap/>
-            <w:vAlign w:val="center"/>
+            <w:noWrap/>
             <w:hideMark/>
           </w:tcPr>
           <w:p>
@@ -3700,15 +3608,7 @@
         <w:tc>
           <w:tcPr>
             <w:tcW w:w="1720" w:type="dxa"/>
-            <w:tcBorders>
-              <w:top w:val="nil"/>
-              <w:left w:val="nil"/>
-              <w:bottom w:val="nil"/>
-              <w:right w:val="nil"/>
-            </w:tcBorders>
-            <w:shd w:val="clear" w:color="auto" w:fill="auto"/>
-            <w:noWrap/>
-            <w:vAlign w:val="center"/>
+            <w:noWrap/>
             <w:hideMark/>
           </w:tcPr>
           <w:p>
@@ -3740,15 +3640,7 @@
         <w:tc>
           <w:tcPr>
             <w:tcW w:w="2700" w:type="dxa"/>
-            <w:tcBorders>
-              <w:top w:val="nil"/>
-              <w:left w:val="nil"/>
-              <w:bottom w:val="nil"/>
-              <w:right w:val="nil"/>
-            </w:tcBorders>
-            <w:shd w:val="clear" w:color="auto" w:fill="auto"/>
-            <w:noWrap/>
-            <w:vAlign w:val="center"/>
+            <w:noWrap/>
             <w:hideMark/>
           </w:tcPr>
           <w:p>
@@ -3767,15 +3659,7 @@
         <w:tc>
           <w:tcPr>
             <w:tcW w:w="1900" w:type="dxa"/>
-            <w:tcBorders>
-              <w:top w:val="nil"/>
-              <w:left w:val="nil"/>
-              <w:bottom w:val="nil"/>
-              <w:right w:val="nil"/>
-            </w:tcBorders>
-            <w:shd w:val="clear" w:color="auto" w:fill="auto"/>
-            <w:noWrap/>
-            <w:vAlign w:val="center"/>
+            <w:noWrap/>
             <w:hideMark/>
           </w:tcPr>
           <w:p>
@@ -3803,15 +3687,7 @@
         <w:tc>
           <w:tcPr>
             <w:tcW w:w="1460" w:type="dxa"/>
-            <w:tcBorders>
-              <w:top w:val="nil"/>
-              <w:left w:val="nil"/>
-              <w:bottom w:val="nil"/>
-              <w:right w:val="nil"/>
-            </w:tcBorders>
-            <w:shd w:val="clear" w:color="auto" w:fill="auto"/>
-            <w:noWrap/>
-            <w:vAlign w:val="center"/>
+            <w:noWrap/>
             <w:hideMark/>
           </w:tcPr>
           <w:p>
@@ -3835,15 +3711,7 @@
         <w:tc>
           <w:tcPr>
             <w:tcW w:w="1720" w:type="dxa"/>
-            <w:tcBorders>
-              <w:top w:val="nil"/>
-              <w:left w:val="nil"/>
-              <w:bottom w:val="nil"/>
-              <w:right w:val="nil"/>
-            </w:tcBorders>
-            <w:shd w:val="clear" w:color="auto" w:fill="auto"/>
-            <w:noWrap/>
-            <w:vAlign w:val="center"/>
+            <w:noWrap/>
             <w:hideMark/>
           </w:tcPr>
           <w:p>
@@ -3877,15 +3745,7 @@
         <w:tc>
           <w:tcPr>
             <w:tcW w:w="2700" w:type="dxa"/>
-            <w:tcBorders>
-              <w:top w:val="nil"/>
-              <w:left w:val="nil"/>
-              <w:bottom w:val="nil"/>
-              <w:right w:val="nil"/>
-            </w:tcBorders>
-            <w:shd w:val="clear" w:color="auto" w:fill="auto"/>
-            <w:noWrap/>
-            <w:vAlign w:val="center"/>
+            <w:noWrap/>
             <w:hideMark/>
           </w:tcPr>
           <w:p>
@@ -3904,15 +3764,7 @@
         <w:tc>
           <w:tcPr>
             <w:tcW w:w="1900" w:type="dxa"/>
-            <w:tcBorders>
-              <w:top w:val="nil"/>
-              <w:left w:val="nil"/>
-              <w:bottom w:val="nil"/>
-              <w:right w:val="nil"/>
-            </w:tcBorders>
-            <w:shd w:val="clear" w:color="auto" w:fill="auto"/>
-            <w:noWrap/>
-            <w:vAlign w:val="center"/>
+            <w:noWrap/>
             <w:hideMark/>
           </w:tcPr>
           <w:p>
@@ -3940,15 +3792,7 @@
         <w:tc>
           <w:tcPr>
             <w:tcW w:w="1460" w:type="dxa"/>
-            <w:tcBorders>
-              <w:top w:val="nil"/>
-              <w:left w:val="nil"/>
-              <w:bottom w:val="nil"/>
-              <w:right w:val="nil"/>
-            </w:tcBorders>
-            <w:shd w:val="clear" w:color="auto" w:fill="auto"/>
-            <w:noWrap/>
-            <w:vAlign w:val="center"/>
+            <w:noWrap/>
             <w:hideMark/>
           </w:tcPr>
           <w:p>
@@ -3972,15 +3816,7 @@
         <w:tc>
           <w:tcPr>
             <w:tcW w:w="1720" w:type="dxa"/>
-            <w:tcBorders>
-              <w:top w:val="nil"/>
-              <w:left w:val="nil"/>
-              <w:bottom w:val="nil"/>
-              <w:right w:val="nil"/>
-            </w:tcBorders>
-            <w:shd w:val="clear" w:color="auto" w:fill="auto"/>
-            <w:noWrap/>
-            <w:vAlign w:val="center"/>
+            <w:noWrap/>
             <w:hideMark/>
           </w:tcPr>
           <w:p>
@@ -4014,15 +3850,7 @@
         <w:tc>
           <w:tcPr>
             <w:tcW w:w="2700" w:type="dxa"/>
-            <w:tcBorders>
-              <w:top w:val="nil"/>
-              <w:left w:val="nil"/>
-              <w:bottom w:val="nil"/>
-              <w:right w:val="nil"/>
-            </w:tcBorders>
-            <w:shd w:val="clear" w:color="auto" w:fill="auto"/>
-            <w:noWrap/>
-            <w:vAlign w:val="center"/>
+            <w:noWrap/>
             <w:hideMark/>
           </w:tcPr>
           <w:p>
@@ -4041,15 +3869,7 @@
         <w:tc>
           <w:tcPr>
             <w:tcW w:w="1900" w:type="dxa"/>
-            <w:tcBorders>
-              <w:top w:val="nil"/>
-              <w:left w:val="nil"/>
-              <w:bottom w:val="nil"/>
-              <w:right w:val="nil"/>
-            </w:tcBorders>
-            <w:shd w:val="clear" w:color="auto" w:fill="auto"/>
-            <w:noWrap/>
-            <w:vAlign w:val="center"/>
+            <w:noWrap/>
             <w:hideMark/>
           </w:tcPr>
           <w:p>
@@ -4077,15 +3897,7 @@
         <w:tc>
           <w:tcPr>
             <w:tcW w:w="1460" w:type="dxa"/>
-            <w:tcBorders>
-              <w:top w:val="nil"/>
-              <w:left w:val="nil"/>
-              <w:bottom w:val="nil"/>
-              <w:right w:val="nil"/>
-            </w:tcBorders>
-            <w:shd w:val="clear" w:color="auto" w:fill="auto"/>
-            <w:noWrap/>
-            <w:vAlign w:val="center"/>
+            <w:noWrap/>
             <w:hideMark/>
           </w:tcPr>
           <w:p>
@@ -4109,15 +3921,7 @@
         <w:tc>
           <w:tcPr>
             <w:tcW w:w="1720" w:type="dxa"/>
-            <w:tcBorders>
-              <w:top w:val="nil"/>
-              <w:left w:val="nil"/>
-              <w:bottom w:val="nil"/>
-              <w:right w:val="nil"/>
-            </w:tcBorders>
-            <w:shd w:val="clear" w:color="auto" w:fill="auto"/>
-            <w:noWrap/>
-            <w:vAlign w:val="center"/>
+            <w:noWrap/>
             <w:hideMark/>
           </w:tcPr>
           <w:p>
@@ -4151,15 +3955,7 @@
         <w:tc>
           <w:tcPr>
             <w:tcW w:w="2700" w:type="dxa"/>
-            <w:tcBorders>
-              <w:top w:val="nil"/>
-              <w:left w:val="nil"/>
-              <w:bottom w:val="nil"/>
-              <w:right w:val="nil"/>
-            </w:tcBorders>
-            <w:shd w:val="clear" w:color="auto" w:fill="auto"/>
-            <w:noWrap/>
-            <w:vAlign w:val="center"/>
+            <w:noWrap/>
             <w:hideMark/>
           </w:tcPr>
           <w:p>
@@ -4178,15 +3974,7 @@
         <w:tc>
           <w:tcPr>
             <w:tcW w:w="1900" w:type="dxa"/>
-            <w:tcBorders>
-              <w:top w:val="nil"/>
-              <w:left w:val="nil"/>
-              <w:bottom w:val="nil"/>
-              <w:right w:val="nil"/>
-            </w:tcBorders>
-            <w:shd w:val="clear" w:color="auto" w:fill="auto"/>
-            <w:noWrap/>
-            <w:vAlign w:val="center"/>
+            <w:noWrap/>
             <w:hideMark/>
           </w:tcPr>
           <w:p>
@@ -4214,15 +4002,7 @@
         <w:tc>
           <w:tcPr>
             <w:tcW w:w="1460" w:type="dxa"/>
-            <w:tcBorders>
-              <w:top w:val="nil"/>
-              <w:left w:val="nil"/>
-              <w:bottom w:val="nil"/>
-              <w:right w:val="nil"/>
-            </w:tcBorders>
-            <w:shd w:val="clear" w:color="auto" w:fill="auto"/>
-            <w:noWrap/>
-            <w:vAlign w:val="center"/>
+            <w:noWrap/>
             <w:hideMark/>
           </w:tcPr>
           <w:p>
@@ -4246,15 +4026,7 @@
         <w:tc>
           <w:tcPr>
             <w:tcW w:w="1720" w:type="dxa"/>
-            <w:tcBorders>
-              <w:top w:val="nil"/>
-              <w:left w:val="nil"/>
-              <w:bottom w:val="nil"/>
-              <w:right w:val="nil"/>
-            </w:tcBorders>
-            <w:shd w:val="clear" w:color="auto" w:fill="auto"/>
-            <w:noWrap/>
-            <w:vAlign w:val="center"/>
+            <w:noWrap/>
             <w:hideMark/>
           </w:tcPr>
           <w:p>
@@ -4288,15 +4060,7 @@
         <w:tc>
           <w:tcPr>
             <w:tcW w:w="2700" w:type="dxa"/>
-            <w:tcBorders>
-              <w:top w:val="nil"/>
-              <w:left w:val="nil"/>
-              <w:bottom w:val="nil"/>
-              <w:right w:val="nil"/>
-            </w:tcBorders>
-            <w:shd w:val="clear" w:color="auto" w:fill="auto"/>
-            <w:noWrap/>
-            <w:vAlign w:val="center"/>
+            <w:noWrap/>
             <w:hideMark/>
           </w:tcPr>
           <w:p>
@@ -4315,15 +4079,7 @@
         <w:tc>
           <w:tcPr>
             <w:tcW w:w="1900" w:type="dxa"/>
-            <w:tcBorders>
-              <w:top w:val="nil"/>
-              <w:left w:val="nil"/>
-              <w:bottom w:val="nil"/>
-              <w:right w:val="nil"/>
-            </w:tcBorders>
-            <w:shd w:val="clear" w:color="auto" w:fill="auto"/>
-            <w:noWrap/>
-            <w:vAlign w:val="center"/>
+            <w:noWrap/>
             <w:hideMark/>
           </w:tcPr>
           <w:p>
@@ -4351,15 +4107,7 @@
         <w:tc>
           <w:tcPr>
             <w:tcW w:w="1460" w:type="dxa"/>
-            <w:tcBorders>
-              <w:top w:val="nil"/>
-              <w:left w:val="nil"/>
-              <w:bottom w:val="nil"/>
-              <w:right w:val="nil"/>
-            </w:tcBorders>
-            <w:shd w:val="clear" w:color="auto" w:fill="auto"/>
-            <w:noWrap/>
-            <w:vAlign w:val="center"/>
+            <w:noWrap/>
             <w:hideMark/>
           </w:tcPr>
           <w:p>
@@ -4383,15 +4131,7 @@
         <w:tc>
           <w:tcPr>
             <w:tcW w:w="1720" w:type="dxa"/>
-            <w:tcBorders>
-              <w:top w:val="nil"/>
-              <w:left w:val="nil"/>
-              <w:bottom w:val="nil"/>
-              <w:right w:val="nil"/>
-            </w:tcBorders>
-            <w:shd w:val="clear" w:color="auto" w:fill="auto"/>
-            <w:noWrap/>
-            <w:vAlign w:val="center"/>
+            <w:noWrap/>
             <w:hideMark/>
           </w:tcPr>
           <w:p>
@@ -4425,15 +4165,7 @@
         <w:tc>
           <w:tcPr>
             <w:tcW w:w="2700" w:type="dxa"/>
-            <w:tcBorders>
-              <w:top w:val="nil"/>
-              <w:left w:val="nil"/>
-              <w:bottom w:val="nil"/>
-              <w:right w:val="nil"/>
-            </w:tcBorders>
-            <w:shd w:val="clear" w:color="auto" w:fill="auto"/>
-            <w:noWrap/>
-            <w:vAlign w:val="center"/>
+            <w:noWrap/>
             <w:hideMark/>
           </w:tcPr>
           <w:p>
@@ -4452,15 +4184,7 @@
         <w:tc>
           <w:tcPr>
             <w:tcW w:w="1900" w:type="dxa"/>
-            <w:tcBorders>
-              <w:top w:val="nil"/>
-              <w:left w:val="nil"/>
-              <w:bottom w:val="nil"/>
-              <w:right w:val="nil"/>
-            </w:tcBorders>
-            <w:shd w:val="clear" w:color="auto" w:fill="auto"/>
-            <w:noWrap/>
-            <w:vAlign w:val="center"/>
+            <w:noWrap/>
             <w:hideMark/>
           </w:tcPr>
           <w:p>
@@ -4488,15 +4212,7 @@
         <w:tc>
           <w:tcPr>
             <w:tcW w:w="1460" w:type="dxa"/>
-            <w:tcBorders>
-              <w:top w:val="nil"/>
-              <w:left w:val="nil"/>
-              <w:bottom w:val="nil"/>
-              <w:right w:val="nil"/>
-            </w:tcBorders>
-            <w:shd w:val="clear" w:color="auto" w:fill="auto"/>
-            <w:noWrap/>
-            <w:vAlign w:val="center"/>
+            <w:noWrap/>
             <w:hideMark/>
           </w:tcPr>
           <w:p>
@@ -4520,15 +4236,7 @@
         <w:tc>
           <w:tcPr>
             <w:tcW w:w="1720" w:type="dxa"/>
-            <w:tcBorders>
-              <w:top w:val="nil"/>
-              <w:left w:val="nil"/>
-              <w:bottom w:val="nil"/>
-              <w:right w:val="nil"/>
-            </w:tcBorders>
-            <w:shd w:val="clear" w:color="auto" w:fill="auto"/>
-            <w:noWrap/>
-            <w:vAlign w:val="center"/>
+            <w:noWrap/>
             <w:hideMark/>
           </w:tcPr>
           <w:p>
@@ -4562,15 +4270,7 @@
         <w:tc>
           <w:tcPr>
             <w:tcW w:w="2700" w:type="dxa"/>
-            <w:tcBorders>
-              <w:top w:val="nil"/>
-              <w:left w:val="nil"/>
-              <w:bottom w:val="nil"/>
-              <w:right w:val="nil"/>
-            </w:tcBorders>
-            <w:shd w:val="clear" w:color="auto" w:fill="auto"/>
-            <w:noWrap/>
-            <w:vAlign w:val="center"/>
+            <w:noWrap/>
             <w:hideMark/>
           </w:tcPr>
           <w:p>
@@ -4589,15 +4289,7 @@
         <w:tc>
           <w:tcPr>
             <w:tcW w:w="1900" w:type="dxa"/>
-            <w:tcBorders>
-              <w:top w:val="nil"/>
-              <w:left w:val="nil"/>
-              <w:bottom w:val="nil"/>
-              <w:right w:val="nil"/>
-            </w:tcBorders>
-            <w:shd w:val="clear" w:color="auto" w:fill="auto"/>
-            <w:noWrap/>
-            <w:vAlign w:val="center"/>
+            <w:noWrap/>
             <w:hideMark/>
           </w:tcPr>
           <w:p>
@@ -4625,15 +4317,7 @@
         <w:tc>
           <w:tcPr>
             <w:tcW w:w="1460" w:type="dxa"/>
-            <w:tcBorders>
-              <w:top w:val="nil"/>
-              <w:left w:val="nil"/>
-              <w:bottom w:val="nil"/>
-              <w:right w:val="nil"/>
-            </w:tcBorders>
-            <w:shd w:val="clear" w:color="auto" w:fill="auto"/>
-            <w:noWrap/>
-            <w:vAlign w:val="center"/>
+            <w:noWrap/>
             <w:hideMark/>
           </w:tcPr>
           <w:p>
@@ -4657,15 +4341,7 @@
         <w:tc>
           <w:tcPr>
             <w:tcW w:w="1720" w:type="dxa"/>
-            <w:tcBorders>
-              <w:top w:val="nil"/>
-              <w:left w:val="nil"/>
-              <w:bottom w:val="nil"/>
-              <w:right w:val="nil"/>
-            </w:tcBorders>
-            <w:shd w:val="clear" w:color="auto" w:fill="auto"/>
-            <w:noWrap/>
-            <w:vAlign w:val="center"/>
+            <w:noWrap/>
             <w:hideMark/>
           </w:tcPr>
           <w:p>
@@ -4699,15 +4375,7 @@
         <w:tc>
           <w:tcPr>
             <w:tcW w:w="2700" w:type="dxa"/>
-            <w:tcBorders>
-              <w:top w:val="nil"/>
-              <w:left w:val="nil"/>
-              <w:bottom w:val="nil"/>
-              <w:right w:val="nil"/>
-            </w:tcBorders>
-            <w:shd w:val="clear" w:color="auto" w:fill="auto"/>
-            <w:noWrap/>
-            <w:vAlign w:val="center"/>
+            <w:noWrap/>
             <w:hideMark/>
           </w:tcPr>
           <w:p>
@@ -4726,15 +4394,7 @@
         <w:tc>
           <w:tcPr>
             <w:tcW w:w="1900" w:type="dxa"/>
-            <w:tcBorders>
-              <w:top w:val="nil"/>
-              <w:left w:val="nil"/>
-              <w:bottom w:val="nil"/>
-              <w:right w:val="nil"/>
-            </w:tcBorders>
-            <w:shd w:val="clear" w:color="auto" w:fill="auto"/>
-            <w:noWrap/>
-            <w:vAlign w:val="center"/>
+            <w:noWrap/>
             <w:hideMark/>
           </w:tcPr>
           <w:p>
@@ -4762,15 +4422,7 @@
         <w:tc>
           <w:tcPr>
             <w:tcW w:w="1460" w:type="dxa"/>
-            <w:tcBorders>
-              <w:top w:val="nil"/>
-              <w:left w:val="nil"/>
-              <w:bottom w:val="nil"/>
-              <w:right w:val="nil"/>
-            </w:tcBorders>
-            <w:shd w:val="clear" w:color="auto" w:fill="auto"/>
-            <w:noWrap/>
-            <w:vAlign w:val="center"/>
+            <w:noWrap/>
             <w:hideMark/>
           </w:tcPr>
           <w:p>
@@ -4794,15 +4446,7 @@
         <w:tc>
           <w:tcPr>
             <w:tcW w:w="1720" w:type="dxa"/>
-            <w:tcBorders>
-              <w:top w:val="nil"/>
-              <w:left w:val="nil"/>
-              <w:bottom w:val="nil"/>
-              <w:right w:val="nil"/>
-            </w:tcBorders>
-            <w:shd w:val="clear" w:color="auto" w:fill="auto"/>
-            <w:noWrap/>
-            <w:vAlign w:val="center"/>
+            <w:noWrap/>
             <w:hideMark/>
           </w:tcPr>
           <w:p>
@@ -4836,15 +4480,7 @@
         <w:tc>
           <w:tcPr>
             <w:tcW w:w="2700" w:type="dxa"/>
-            <w:tcBorders>
-              <w:top w:val="nil"/>
-              <w:left w:val="nil"/>
-              <w:bottom w:val="nil"/>
-              <w:right w:val="nil"/>
-            </w:tcBorders>
-            <w:shd w:val="clear" w:color="auto" w:fill="auto"/>
-            <w:noWrap/>
-            <w:vAlign w:val="center"/>
+            <w:noWrap/>
             <w:hideMark/>
           </w:tcPr>
           <w:p>
@@ -4863,15 +4499,7 @@
         <w:tc>
           <w:tcPr>
             <w:tcW w:w="1900" w:type="dxa"/>
-            <w:tcBorders>
-              <w:top w:val="nil"/>
-              <w:left w:val="nil"/>
-              <w:bottom w:val="nil"/>
-              <w:right w:val="nil"/>
-            </w:tcBorders>
-            <w:shd w:val="clear" w:color="auto" w:fill="auto"/>
-            <w:noWrap/>
-            <w:vAlign w:val="center"/>
+            <w:noWrap/>
             <w:hideMark/>
           </w:tcPr>
           <w:p>
@@ -4899,15 +4527,7 @@
         <w:tc>
           <w:tcPr>
             <w:tcW w:w="1460" w:type="dxa"/>
-            <w:tcBorders>
-              <w:top w:val="nil"/>
-              <w:left w:val="nil"/>
-              <w:bottom w:val="nil"/>
-              <w:right w:val="nil"/>
-            </w:tcBorders>
-            <w:shd w:val="clear" w:color="auto" w:fill="auto"/>
-            <w:noWrap/>
-            <w:vAlign w:val="center"/>
+            <w:noWrap/>
             <w:hideMark/>
           </w:tcPr>
           <w:p>
@@ -4931,15 +4551,7 @@
         <w:tc>
           <w:tcPr>
             <w:tcW w:w="1720" w:type="dxa"/>
-            <w:tcBorders>
-              <w:top w:val="nil"/>
-              <w:left w:val="nil"/>
-              <w:bottom w:val="nil"/>
-              <w:right w:val="nil"/>
-            </w:tcBorders>
-            <w:shd w:val="clear" w:color="auto" w:fill="auto"/>
-            <w:noWrap/>
-            <w:vAlign w:val="center"/>
+            <w:noWrap/>
             <w:hideMark/>
           </w:tcPr>
           <w:p>
@@ -4969,15 +4581,7 @@
         <w:tc>
           <w:tcPr>
             <w:tcW w:w="2700" w:type="dxa"/>
-            <w:tcBorders>
-              <w:top w:val="nil"/>
-              <w:left w:val="nil"/>
-              <w:bottom w:val="nil"/>
-              <w:right w:val="nil"/>
-            </w:tcBorders>
-            <w:shd w:val="clear" w:color="auto" w:fill="auto"/>
-            <w:noWrap/>
-            <w:vAlign w:val="center"/>
+            <w:noWrap/>
             <w:hideMark/>
           </w:tcPr>
           <w:p>
@@ -4996,15 +4600,7 @@
         <w:tc>
           <w:tcPr>
             <w:tcW w:w="1900" w:type="dxa"/>
-            <w:tcBorders>
-              <w:top w:val="nil"/>
-              <w:left w:val="nil"/>
-              <w:bottom w:val="nil"/>
-              <w:right w:val="nil"/>
-            </w:tcBorders>
-            <w:shd w:val="clear" w:color="auto" w:fill="auto"/>
-            <w:noWrap/>
-            <w:vAlign w:val="center"/>
+            <w:noWrap/>
             <w:hideMark/>
           </w:tcPr>
           <w:p>
@@ -5032,15 +4628,7 @@
         <w:tc>
           <w:tcPr>
             <w:tcW w:w="1460" w:type="dxa"/>
-            <w:tcBorders>
-              <w:top w:val="nil"/>
-              <w:left w:val="nil"/>
-              <w:bottom w:val="nil"/>
-              <w:right w:val="nil"/>
-            </w:tcBorders>
-            <w:shd w:val="clear" w:color="auto" w:fill="auto"/>
-            <w:noWrap/>
-            <w:vAlign w:val="bottom"/>
+            <w:noWrap/>
             <w:hideMark/>
           </w:tcPr>
           <w:p>
@@ -5063,15 +4651,7 @@
         <w:tc>
           <w:tcPr>
             <w:tcW w:w="1720" w:type="dxa"/>
-            <w:tcBorders>
-              <w:top w:val="nil"/>
-              <w:left w:val="nil"/>
-              <w:bottom w:val="nil"/>
-              <w:right w:val="nil"/>
-            </w:tcBorders>
-            <w:shd w:val="clear" w:color="auto" w:fill="auto"/>
-            <w:noWrap/>
-            <w:vAlign w:val="center"/>
+            <w:noWrap/>
             <w:hideMark/>
           </w:tcPr>
           <w:p>
@@ -5101,15 +4681,7 @@
         <w:tc>
           <w:tcPr>
             <w:tcW w:w="2700" w:type="dxa"/>
-            <w:tcBorders>
-              <w:top w:val="nil"/>
-              <w:left w:val="nil"/>
-              <w:bottom w:val="nil"/>
-              <w:right w:val="nil"/>
-            </w:tcBorders>
-            <w:shd w:val="clear" w:color="auto" w:fill="auto"/>
-            <w:noWrap/>
-            <w:vAlign w:val="center"/>
+            <w:noWrap/>
             <w:hideMark/>
           </w:tcPr>
           <w:p>
@@ -5128,15 +4700,7 @@
         <w:tc>
           <w:tcPr>
             <w:tcW w:w="1900" w:type="dxa"/>
-            <w:tcBorders>
-              <w:top w:val="nil"/>
-              <w:left w:val="nil"/>
-              <w:bottom w:val="nil"/>
-              <w:right w:val="nil"/>
-            </w:tcBorders>
-            <w:shd w:val="clear" w:color="auto" w:fill="auto"/>
-            <w:noWrap/>
-            <w:vAlign w:val="center"/>
+            <w:noWrap/>
             <w:hideMark/>
           </w:tcPr>
           <w:p>
@@ -5164,15 +4728,7 @@
         <w:tc>
           <w:tcPr>
             <w:tcW w:w="1460" w:type="dxa"/>
-            <w:tcBorders>
-              <w:top w:val="nil"/>
-              <w:left w:val="nil"/>
-              <w:bottom w:val="nil"/>
-              <w:right w:val="nil"/>
-            </w:tcBorders>
-            <w:shd w:val="clear" w:color="auto" w:fill="auto"/>
-            <w:noWrap/>
-            <w:vAlign w:val="bottom"/>
+            <w:noWrap/>
             <w:hideMark/>
           </w:tcPr>
           <w:p>
@@ -5195,15 +4751,7 @@
         <w:tc>
           <w:tcPr>
             <w:tcW w:w="1720" w:type="dxa"/>
-            <w:tcBorders>
-              <w:top w:val="nil"/>
-              <w:left w:val="nil"/>
-              <w:bottom w:val="nil"/>
-              <w:right w:val="nil"/>
-            </w:tcBorders>
-            <w:shd w:val="clear" w:color="auto" w:fill="auto"/>
-            <w:noWrap/>
-            <w:vAlign w:val="center"/>
+            <w:noWrap/>
             <w:hideMark/>
           </w:tcPr>
           <w:p>
@@ -5233,15 +4781,7 @@
         <w:tc>
           <w:tcPr>
             <w:tcW w:w="2700" w:type="dxa"/>
-            <w:tcBorders>
-              <w:top w:val="nil"/>
-              <w:left w:val="nil"/>
-              <w:bottom w:val="nil"/>
-              <w:right w:val="nil"/>
-            </w:tcBorders>
-            <w:shd w:val="clear" w:color="auto" w:fill="auto"/>
-            <w:noWrap/>
-            <w:vAlign w:val="center"/>
+            <w:noWrap/>
             <w:hideMark/>
           </w:tcPr>
           <w:p>
@@ -5260,15 +4800,7 @@
         <w:tc>
           <w:tcPr>
             <w:tcW w:w="1900" w:type="dxa"/>
-            <w:tcBorders>
-              <w:top w:val="nil"/>
-              <w:left w:val="nil"/>
-              <w:bottom w:val="nil"/>
-              <w:right w:val="nil"/>
-            </w:tcBorders>
-            <w:shd w:val="clear" w:color="auto" w:fill="auto"/>
-            <w:noWrap/>
-            <w:vAlign w:val="center"/>
+            <w:noWrap/>
             <w:hideMark/>
           </w:tcPr>
           <w:p>
@@ -5296,15 +4828,7 @@
         <w:tc>
           <w:tcPr>
             <w:tcW w:w="1460" w:type="dxa"/>
-            <w:tcBorders>
-              <w:top w:val="nil"/>
-              <w:left w:val="nil"/>
-              <w:bottom w:val="nil"/>
-              <w:right w:val="nil"/>
-            </w:tcBorders>
-            <w:shd w:val="clear" w:color="auto" w:fill="auto"/>
-            <w:noWrap/>
-            <w:vAlign w:val="bottom"/>
+            <w:noWrap/>
             <w:hideMark/>
           </w:tcPr>
           <w:p>
@@ -5327,15 +4851,7 @@
         <w:tc>
           <w:tcPr>
             <w:tcW w:w="1720" w:type="dxa"/>
-            <w:tcBorders>
-              <w:top w:val="nil"/>
-              <w:left w:val="nil"/>
-              <w:bottom w:val="nil"/>
-              <w:right w:val="nil"/>
-            </w:tcBorders>
-            <w:shd w:val="clear" w:color="auto" w:fill="auto"/>
-            <w:noWrap/>
-            <w:vAlign w:val="center"/>
+            <w:noWrap/>
             <w:hideMark/>
           </w:tcPr>
           <w:p>
@@ -5363,15 +4879,7 @@
         <w:tc>
           <w:tcPr>
             <w:tcW w:w="2700" w:type="dxa"/>
-            <w:tcBorders>
-              <w:top w:val="nil"/>
-              <w:left w:val="nil"/>
-              <w:bottom w:val="nil"/>
-              <w:right w:val="nil"/>
-            </w:tcBorders>
-            <w:shd w:val="clear" w:color="auto" w:fill="auto"/>
-            <w:noWrap/>
-            <w:vAlign w:val="center"/>
+            <w:noWrap/>
             <w:hideMark/>
           </w:tcPr>
           <w:p>
@@ -5390,15 +4898,7 @@
         <w:tc>
           <w:tcPr>
             <w:tcW w:w="1900" w:type="dxa"/>
-            <w:tcBorders>
-              <w:top w:val="nil"/>
-              <w:left w:val="nil"/>
-              <w:bottom w:val="nil"/>
-              <w:right w:val="nil"/>
-            </w:tcBorders>
-            <w:shd w:val="clear" w:color="auto" w:fill="auto"/>
-            <w:noWrap/>
-            <w:vAlign w:val="center"/>
+            <w:noWrap/>
             <w:hideMark/>
           </w:tcPr>
           <w:p>
@@ -5426,15 +4926,7 @@
         <w:tc>
           <w:tcPr>
             <w:tcW w:w="1460" w:type="dxa"/>
-            <w:tcBorders>
-              <w:top w:val="nil"/>
-              <w:left w:val="nil"/>
-              <w:bottom w:val="nil"/>
-              <w:right w:val="nil"/>
-            </w:tcBorders>
-            <w:shd w:val="clear" w:color="auto" w:fill="auto"/>
-            <w:noWrap/>
-            <w:vAlign w:val="bottom"/>
+            <w:noWrap/>
             <w:hideMark/>
           </w:tcPr>
           <w:p>
@@ -5457,15 +4949,7 @@
         <w:tc>
           <w:tcPr>
             <w:tcW w:w="1720" w:type="dxa"/>
-            <w:tcBorders>
-              <w:top w:val="nil"/>
-              <w:left w:val="nil"/>
-              <w:bottom w:val="nil"/>
-              <w:right w:val="nil"/>
-            </w:tcBorders>
-            <w:shd w:val="clear" w:color="auto" w:fill="auto"/>
-            <w:noWrap/>
-            <w:vAlign w:val="center"/>
+            <w:noWrap/>
             <w:hideMark/>
           </w:tcPr>
           <w:p>
@@ -5493,15 +4977,7 @@
         <w:tc>
           <w:tcPr>
             <w:tcW w:w="2700" w:type="dxa"/>
-            <w:tcBorders>
-              <w:top w:val="nil"/>
-              <w:left w:val="nil"/>
-              <w:bottom w:val="nil"/>
-              <w:right w:val="nil"/>
-            </w:tcBorders>
-            <w:shd w:val="clear" w:color="auto" w:fill="auto"/>
-            <w:noWrap/>
-            <w:vAlign w:val="center"/>
+            <w:noWrap/>
             <w:hideMark/>
           </w:tcPr>
           <w:p>
@@ -5520,15 +4996,7 @@
         <w:tc>
           <w:tcPr>
             <w:tcW w:w="1900" w:type="dxa"/>
-            <w:tcBorders>
-              <w:top w:val="nil"/>
-              <w:left w:val="nil"/>
-              <w:bottom w:val="nil"/>
-              <w:right w:val="nil"/>
-            </w:tcBorders>
-            <w:shd w:val="clear" w:color="auto" w:fill="auto"/>
-            <w:noWrap/>
-            <w:vAlign w:val="center"/>
+            <w:noWrap/>
             <w:hideMark/>
           </w:tcPr>
           <w:p>
@@ -5556,15 +5024,7 @@
         <w:tc>
           <w:tcPr>
             <w:tcW w:w="1460" w:type="dxa"/>
-            <w:tcBorders>
-              <w:top w:val="nil"/>
-              <w:left w:val="nil"/>
-              <w:bottom w:val="nil"/>
-              <w:right w:val="nil"/>
-            </w:tcBorders>
-            <w:shd w:val="clear" w:color="auto" w:fill="auto"/>
-            <w:noWrap/>
-            <w:vAlign w:val="bottom"/>
+            <w:noWrap/>
             <w:hideMark/>
           </w:tcPr>
           <w:p>
@@ -5587,15 +5047,7 @@
         <w:tc>
           <w:tcPr>
             <w:tcW w:w="1720" w:type="dxa"/>
-            <w:tcBorders>
-              <w:top w:val="nil"/>
-              <w:left w:val="nil"/>
-              <w:bottom w:val="nil"/>
-              <w:right w:val="nil"/>
-            </w:tcBorders>
-            <w:shd w:val="clear" w:color="auto" w:fill="auto"/>
-            <w:noWrap/>
-            <w:vAlign w:val="center"/>
+            <w:noWrap/>
             <w:hideMark/>
           </w:tcPr>
           <w:p>
@@ -5625,15 +5077,7 @@
         <w:tc>
           <w:tcPr>
             <w:tcW w:w="2700" w:type="dxa"/>
-            <w:tcBorders>
-              <w:top w:val="nil"/>
-              <w:left w:val="nil"/>
-              <w:bottom w:val="nil"/>
-              <w:right w:val="nil"/>
-            </w:tcBorders>
-            <w:shd w:val="clear" w:color="auto" w:fill="auto"/>
-            <w:noWrap/>
-            <w:vAlign w:val="center"/>
+            <w:noWrap/>
             <w:hideMark/>
           </w:tcPr>
           <w:p>
@@ -5652,15 +5096,7 @@
         <w:tc>
           <w:tcPr>
             <w:tcW w:w="1900" w:type="dxa"/>
-            <w:tcBorders>
-              <w:top w:val="nil"/>
-              <w:left w:val="nil"/>
-              <w:bottom w:val="nil"/>
-              <w:right w:val="nil"/>
-            </w:tcBorders>
-            <w:shd w:val="clear" w:color="auto" w:fill="auto"/>
-            <w:noWrap/>
-            <w:vAlign w:val="center"/>
+            <w:noWrap/>
             <w:hideMark/>
           </w:tcPr>
           <w:p>
@@ -5688,15 +5124,7 @@
         <w:tc>
           <w:tcPr>
             <w:tcW w:w="1460" w:type="dxa"/>
-            <w:tcBorders>
-              <w:top w:val="nil"/>
-              <w:left w:val="nil"/>
-              <w:bottom w:val="nil"/>
-              <w:right w:val="nil"/>
-            </w:tcBorders>
-            <w:shd w:val="clear" w:color="auto" w:fill="auto"/>
-            <w:noWrap/>
-            <w:vAlign w:val="bottom"/>
+            <w:noWrap/>
             <w:hideMark/>
           </w:tcPr>
           <w:p>
@@ -5719,15 +5147,7 @@
         <w:tc>
           <w:tcPr>
             <w:tcW w:w="1720" w:type="dxa"/>
-            <w:tcBorders>
-              <w:top w:val="nil"/>
-              <w:left w:val="nil"/>
-              <w:bottom w:val="nil"/>
-              <w:right w:val="nil"/>
-            </w:tcBorders>
-            <w:shd w:val="clear" w:color="auto" w:fill="auto"/>
-            <w:noWrap/>
-            <w:vAlign w:val="center"/>
+            <w:noWrap/>
             <w:hideMark/>
           </w:tcPr>
           <w:p>
@@ -5755,15 +5175,7 @@
         <w:tc>
           <w:tcPr>
             <w:tcW w:w="2700" w:type="dxa"/>
-            <w:tcBorders>
-              <w:top w:val="nil"/>
-              <w:left w:val="nil"/>
-              <w:bottom w:val="nil"/>
-              <w:right w:val="nil"/>
-            </w:tcBorders>
-            <w:shd w:val="clear" w:color="auto" w:fill="auto"/>
-            <w:noWrap/>
-            <w:vAlign w:val="center"/>
+            <w:noWrap/>
             <w:hideMark/>
           </w:tcPr>
           <w:p>
@@ -5782,15 +5194,7 @@
         <w:tc>
           <w:tcPr>
             <w:tcW w:w="1900" w:type="dxa"/>
-            <w:tcBorders>
-              <w:top w:val="nil"/>
-              <w:left w:val="nil"/>
-              <w:bottom w:val="nil"/>
-              <w:right w:val="nil"/>
-            </w:tcBorders>
-            <w:shd w:val="clear" w:color="auto" w:fill="auto"/>
-            <w:noWrap/>
-            <w:vAlign w:val="center"/>
+            <w:noWrap/>
             <w:hideMark/>
           </w:tcPr>
           <w:p>
@@ -5818,15 +5222,7 @@
         <w:tc>
           <w:tcPr>
             <w:tcW w:w="1460" w:type="dxa"/>
-            <w:tcBorders>
-              <w:top w:val="nil"/>
-              <w:left w:val="nil"/>
-              <w:bottom w:val="nil"/>
-              <w:right w:val="nil"/>
-            </w:tcBorders>
-            <w:shd w:val="clear" w:color="auto" w:fill="auto"/>
-            <w:noWrap/>
-            <w:vAlign w:val="bottom"/>
+            <w:noWrap/>
             <w:hideMark/>
           </w:tcPr>
           <w:p>
@@ -5849,15 +5245,7 @@
         <w:tc>
           <w:tcPr>
             <w:tcW w:w="1720" w:type="dxa"/>
-            <w:tcBorders>
-              <w:top w:val="nil"/>
-              <w:left w:val="nil"/>
-              <w:bottom w:val="nil"/>
-              <w:right w:val="nil"/>
-            </w:tcBorders>
-            <w:shd w:val="clear" w:color="auto" w:fill="auto"/>
-            <w:noWrap/>
-            <w:vAlign w:val="center"/>
+            <w:noWrap/>
             <w:hideMark/>
           </w:tcPr>
           <w:p>
@@ -5887,15 +5275,7 @@
         <w:tc>
           <w:tcPr>
             <w:tcW w:w="2700" w:type="dxa"/>
-            <w:tcBorders>
-              <w:top w:val="nil"/>
-              <w:left w:val="nil"/>
-              <w:bottom w:val="nil"/>
-              <w:right w:val="nil"/>
-            </w:tcBorders>
-            <w:shd w:val="clear" w:color="auto" w:fill="auto"/>
-            <w:noWrap/>
-            <w:vAlign w:val="center"/>
+            <w:noWrap/>
             <w:hideMark/>
           </w:tcPr>
           <w:p>
@@ -5914,15 +5294,7 @@
         <w:tc>
           <w:tcPr>
             <w:tcW w:w="1900" w:type="dxa"/>
-            <w:tcBorders>
-              <w:top w:val="nil"/>
-              <w:left w:val="nil"/>
-              <w:bottom w:val="nil"/>
-              <w:right w:val="nil"/>
-            </w:tcBorders>
-            <w:shd w:val="clear" w:color="auto" w:fill="auto"/>
-            <w:noWrap/>
-            <w:vAlign w:val="center"/>
+            <w:noWrap/>
             <w:hideMark/>
           </w:tcPr>
           <w:p>
@@ -5950,15 +5322,7 @@
         <w:tc>
           <w:tcPr>
             <w:tcW w:w="1460" w:type="dxa"/>
-            <w:tcBorders>
-              <w:top w:val="nil"/>
-              <w:left w:val="nil"/>
-              <w:bottom w:val="nil"/>
-              <w:right w:val="nil"/>
-            </w:tcBorders>
-            <w:shd w:val="clear" w:color="auto" w:fill="auto"/>
-            <w:noWrap/>
-            <w:vAlign w:val="bottom"/>
+            <w:noWrap/>
             <w:hideMark/>
           </w:tcPr>
           <w:p>
@@ -5980,17 +5344,8 @@
         </w:trPr>
         <w:tc>
           <w:tcPr>
-            <w:tcW w:w="4420" w:type="dxa"/>
-            <w:gridSpan w:val="2"/>
-            <w:tcBorders>
-              <w:top w:val="nil"/>
-              <w:left w:val="nil"/>
-              <w:bottom w:val="nil"/>
-              <w:right w:val="nil"/>
-            </w:tcBorders>
-            <w:shd w:val="clear" w:color="auto" w:fill="auto"/>
-            <w:noWrap/>
-            <w:vAlign w:val="center"/>
+            <w:tcW w:w="1725" w:type="dxa"/>
+            <w:noWrap/>
             <w:hideMark/>
           </w:tcPr>
           <w:p>
@@ -6018,16 +5373,24 @@
         </w:tc>
         <w:tc>
           <w:tcPr>
+            <w:tcW w:w="2695" w:type="dxa"/>
+          </w:tcPr>
+          <w:p>
+            <w:pPr>
+              <w:spacing w:after="0" w:line="240" w:lineRule="auto"/>
+              <w:rPr>
+                <w:rFonts w:eastAsia="Times New Roman" w:cs="Times New Roman"/>
+                <w:color w:val="000000"/>
+                <w:sz w:val="18"/>
+                <w:szCs w:val="18"/>
+              </w:rPr>
+            </w:pPr>
+          </w:p>
+        </w:tc>
+        <w:tc>
+          <w:tcPr>
             <w:tcW w:w="1900" w:type="dxa"/>
-            <w:tcBorders>
-              <w:top w:val="nil"/>
-              <w:left w:val="nil"/>
-              <w:bottom w:val="nil"/>
-              <w:right w:val="nil"/>
-            </w:tcBorders>
-            <w:shd w:val="clear" w:color="auto" w:fill="auto"/>
-            <w:noWrap/>
-            <w:vAlign w:val="center"/>
+            <w:noWrap/>
             <w:hideMark/>
           </w:tcPr>
           <w:p>
@@ -6055,15 +5418,7 @@
         <w:tc>
           <w:tcPr>
             <w:tcW w:w="1460" w:type="dxa"/>
-            <w:tcBorders>
-              <w:top w:val="nil"/>
-              <w:left w:val="nil"/>
-              <w:bottom w:val="nil"/>
-              <w:right w:val="nil"/>
-            </w:tcBorders>
-            <w:shd w:val="clear" w:color="auto" w:fill="auto"/>
-            <w:noWrap/>
-            <w:vAlign w:val="center"/>
+            <w:noWrap/>
             <w:hideMark/>
           </w:tcPr>
           <w:p>
@@ -6087,15 +5442,7 @@
         <w:tc>
           <w:tcPr>
             <w:tcW w:w="1720" w:type="dxa"/>
-            <w:tcBorders>
-              <w:top w:val="nil"/>
-              <w:left w:val="nil"/>
-              <w:bottom w:val="nil"/>
-              <w:right w:val="nil"/>
-            </w:tcBorders>
-            <w:shd w:val="clear" w:color="auto" w:fill="auto"/>
-            <w:noWrap/>
-            <w:vAlign w:val="center"/>
+            <w:noWrap/>
             <w:hideMark/>
           </w:tcPr>
           <w:p>
@@ -6125,15 +5472,7 @@
         <w:tc>
           <w:tcPr>
             <w:tcW w:w="2700" w:type="dxa"/>
-            <w:tcBorders>
-              <w:top w:val="nil"/>
-              <w:left w:val="nil"/>
-              <w:bottom w:val="nil"/>
-              <w:right w:val="nil"/>
-            </w:tcBorders>
-            <w:shd w:val="clear" w:color="auto" w:fill="auto"/>
-            <w:noWrap/>
-            <w:vAlign w:val="center"/>
+            <w:noWrap/>
             <w:hideMark/>
           </w:tcPr>
           <w:p>
@@ -6152,15 +5491,7 @@
         <w:tc>
           <w:tcPr>
             <w:tcW w:w="1900" w:type="dxa"/>
-            <w:tcBorders>
-              <w:top w:val="nil"/>
-              <w:left w:val="nil"/>
-              <w:bottom w:val="nil"/>
-              <w:right w:val="nil"/>
-            </w:tcBorders>
-            <w:shd w:val="clear" w:color="auto" w:fill="auto"/>
-            <w:noWrap/>
-            <w:vAlign w:val="center"/>
+            <w:noWrap/>
             <w:hideMark/>
           </w:tcPr>
           <w:p>
@@ -6188,15 +5519,7 @@
         <w:tc>
           <w:tcPr>
             <w:tcW w:w="1460" w:type="dxa"/>
-            <w:tcBorders>
-              <w:top w:val="nil"/>
-              <w:left w:val="nil"/>
-              <w:bottom w:val="nil"/>
-              <w:right w:val="nil"/>
-            </w:tcBorders>
-            <w:shd w:val="clear" w:color="auto" w:fill="auto"/>
-            <w:noWrap/>
-            <w:vAlign w:val="center"/>
+            <w:noWrap/>
             <w:hideMark/>
           </w:tcPr>
           <w:p>
@@ -6220,15 +5543,7 @@
         <w:tc>
           <w:tcPr>
             <w:tcW w:w="1720" w:type="dxa"/>
-            <w:tcBorders>
-              <w:top w:val="nil"/>
-              <w:left w:val="nil"/>
-              <w:bottom w:val="nil"/>
-              <w:right w:val="nil"/>
-            </w:tcBorders>
-            <w:shd w:val="clear" w:color="auto" w:fill="auto"/>
-            <w:noWrap/>
-            <w:vAlign w:val="center"/>
+            <w:noWrap/>
             <w:hideMark/>
           </w:tcPr>
           <w:p>
@@ -6258,15 +5573,7 @@
         <w:tc>
           <w:tcPr>
             <w:tcW w:w="2700" w:type="dxa"/>
-            <w:tcBorders>
-              <w:top w:val="nil"/>
-              <w:left w:val="nil"/>
-              <w:bottom w:val="nil"/>
-              <w:right w:val="nil"/>
-            </w:tcBorders>
-            <w:shd w:val="clear" w:color="auto" w:fill="auto"/>
-            <w:noWrap/>
-            <w:vAlign w:val="center"/>
+            <w:noWrap/>
             <w:hideMark/>
           </w:tcPr>
           <w:p>
@@ -6285,15 +5592,7 @@
         <w:tc>
           <w:tcPr>
             <w:tcW w:w="1900" w:type="dxa"/>
-            <w:tcBorders>
-              <w:top w:val="nil"/>
-              <w:left w:val="nil"/>
-              <w:bottom w:val="nil"/>
-              <w:right w:val="nil"/>
-            </w:tcBorders>
-            <w:shd w:val="clear" w:color="auto" w:fill="auto"/>
-            <w:noWrap/>
-            <w:vAlign w:val="center"/>
+            <w:noWrap/>
             <w:hideMark/>
           </w:tcPr>
           <w:p>
@@ -6321,15 +5620,7 @@
         <w:tc>
           <w:tcPr>
             <w:tcW w:w="1460" w:type="dxa"/>
-            <w:tcBorders>
-              <w:top w:val="nil"/>
-              <w:left w:val="nil"/>
-              <w:bottom w:val="nil"/>
-              <w:right w:val="nil"/>
-            </w:tcBorders>
-            <w:shd w:val="clear" w:color="auto" w:fill="auto"/>
-            <w:noWrap/>
-            <w:vAlign w:val="center"/>
+            <w:noWrap/>
             <w:hideMark/>
           </w:tcPr>
           <w:p>
@@ -6353,15 +5644,7 @@
         <w:tc>
           <w:tcPr>
             <w:tcW w:w="1720" w:type="dxa"/>
-            <w:tcBorders>
-              <w:top w:val="nil"/>
-              <w:left w:val="nil"/>
-              <w:bottom w:val="nil"/>
-              <w:right w:val="nil"/>
-            </w:tcBorders>
-            <w:shd w:val="clear" w:color="auto" w:fill="auto"/>
-            <w:noWrap/>
-            <w:vAlign w:val="center"/>
+            <w:noWrap/>
             <w:hideMark/>
           </w:tcPr>
           <w:p>
@@ -6391,15 +5674,7 @@
         <w:tc>
           <w:tcPr>
             <w:tcW w:w="2700" w:type="dxa"/>
-            <w:tcBorders>
-              <w:top w:val="nil"/>
-              <w:left w:val="nil"/>
-              <w:bottom w:val="nil"/>
-              <w:right w:val="nil"/>
-            </w:tcBorders>
-            <w:shd w:val="clear" w:color="auto" w:fill="auto"/>
-            <w:noWrap/>
-            <w:vAlign w:val="center"/>
+            <w:noWrap/>
             <w:hideMark/>
           </w:tcPr>
           <w:p>
@@ -6418,15 +5693,7 @@
         <w:tc>
           <w:tcPr>
             <w:tcW w:w="1900" w:type="dxa"/>
-            <w:tcBorders>
-              <w:top w:val="nil"/>
-              <w:left w:val="nil"/>
-              <w:bottom w:val="nil"/>
-              <w:right w:val="nil"/>
-            </w:tcBorders>
-            <w:shd w:val="clear" w:color="auto" w:fill="auto"/>
-            <w:noWrap/>
-            <w:vAlign w:val="center"/>
+            <w:noWrap/>
             <w:hideMark/>
           </w:tcPr>
           <w:p>
@@ -6454,15 +5721,7 @@
         <w:tc>
           <w:tcPr>
             <w:tcW w:w="1460" w:type="dxa"/>
-            <w:tcBorders>
-              <w:top w:val="nil"/>
-              <w:left w:val="nil"/>
-              <w:bottom w:val="nil"/>
-              <w:right w:val="nil"/>
-            </w:tcBorders>
-            <w:shd w:val="clear" w:color="auto" w:fill="auto"/>
-            <w:noWrap/>
-            <w:vAlign w:val="center"/>
+            <w:noWrap/>
             <w:hideMark/>
           </w:tcPr>
           <w:p>
@@ -6486,15 +5745,7 @@
         <w:tc>
           <w:tcPr>
             <w:tcW w:w="1720" w:type="dxa"/>
-            <w:tcBorders>
-              <w:top w:val="nil"/>
-              <w:left w:val="nil"/>
-              <w:bottom w:val="nil"/>
-              <w:right w:val="nil"/>
-            </w:tcBorders>
-            <w:shd w:val="clear" w:color="auto" w:fill="auto"/>
-            <w:noWrap/>
-            <w:vAlign w:val="center"/>
+            <w:noWrap/>
             <w:hideMark/>
           </w:tcPr>
           <w:p>
@@ -6524,15 +5775,7 @@
         <w:tc>
           <w:tcPr>
             <w:tcW w:w="2700" w:type="dxa"/>
-            <w:tcBorders>
-              <w:top w:val="nil"/>
-              <w:left w:val="nil"/>
-              <w:bottom w:val="nil"/>
-              <w:right w:val="nil"/>
-            </w:tcBorders>
-            <w:shd w:val="clear" w:color="auto" w:fill="auto"/>
-            <w:noWrap/>
-            <w:vAlign w:val="center"/>
+            <w:noWrap/>
             <w:hideMark/>
           </w:tcPr>
           <w:p>
@@ -6551,15 +5794,7 @@
         <w:tc>
           <w:tcPr>
             <w:tcW w:w="1900" w:type="dxa"/>
-            <w:tcBorders>
-              <w:top w:val="nil"/>
-              <w:left w:val="nil"/>
-              <w:bottom w:val="nil"/>
-              <w:right w:val="nil"/>
-            </w:tcBorders>
-            <w:shd w:val="clear" w:color="auto" w:fill="auto"/>
-            <w:noWrap/>
-            <w:vAlign w:val="center"/>
+            <w:noWrap/>
             <w:hideMark/>
           </w:tcPr>
           <w:p>
@@ -6587,15 +5822,7 @@
         <w:tc>
           <w:tcPr>
             <w:tcW w:w="1460" w:type="dxa"/>
-            <w:tcBorders>
-              <w:top w:val="nil"/>
-              <w:left w:val="nil"/>
-              <w:bottom w:val="nil"/>
-              <w:right w:val="nil"/>
-            </w:tcBorders>
-            <w:shd w:val="clear" w:color="auto" w:fill="auto"/>
-            <w:noWrap/>
-            <w:vAlign w:val="center"/>
+            <w:noWrap/>
             <w:hideMark/>
           </w:tcPr>
           <w:p>
@@ -6619,15 +5846,7 @@
         <w:tc>
           <w:tcPr>
             <w:tcW w:w="1720" w:type="dxa"/>
-            <w:tcBorders>
-              <w:top w:val="nil"/>
-              <w:left w:val="nil"/>
-              <w:bottom w:val="nil"/>
-              <w:right w:val="nil"/>
-            </w:tcBorders>
-            <w:shd w:val="clear" w:color="auto" w:fill="auto"/>
-            <w:noWrap/>
-            <w:vAlign w:val="center"/>
+            <w:noWrap/>
             <w:hideMark/>
           </w:tcPr>
           <w:p>
@@ -6657,15 +5876,7 @@
         <w:tc>
           <w:tcPr>
             <w:tcW w:w="2700" w:type="dxa"/>
-            <w:tcBorders>
-              <w:top w:val="nil"/>
-              <w:left w:val="nil"/>
-              <w:bottom w:val="nil"/>
-              <w:right w:val="nil"/>
-            </w:tcBorders>
-            <w:shd w:val="clear" w:color="auto" w:fill="auto"/>
-            <w:noWrap/>
-            <w:vAlign w:val="center"/>
+            <w:noWrap/>
             <w:hideMark/>
           </w:tcPr>
           <w:p>
@@ -6684,15 +5895,7 @@
         <w:tc>
           <w:tcPr>
             <w:tcW w:w="1900" w:type="dxa"/>
-            <w:tcBorders>
-              <w:top w:val="nil"/>
-              <w:left w:val="nil"/>
-              <w:bottom w:val="nil"/>
-              <w:right w:val="nil"/>
-            </w:tcBorders>
-            <w:shd w:val="clear" w:color="auto" w:fill="auto"/>
-            <w:noWrap/>
-            <w:vAlign w:val="center"/>
+            <w:noWrap/>
             <w:hideMark/>
           </w:tcPr>
           <w:p>
@@ -6720,15 +5923,7 @@
         <w:tc>
           <w:tcPr>
             <w:tcW w:w="1460" w:type="dxa"/>
-            <w:tcBorders>
-              <w:top w:val="nil"/>
-              <w:left w:val="nil"/>
-              <w:bottom w:val="nil"/>
-              <w:right w:val="nil"/>
-            </w:tcBorders>
-            <w:shd w:val="clear" w:color="auto" w:fill="auto"/>
-            <w:noWrap/>
-            <w:vAlign w:val="center"/>
+            <w:noWrap/>
             <w:hideMark/>
           </w:tcPr>
           <w:p>
@@ -6752,15 +5947,7 @@
         <w:tc>
           <w:tcPr>
             <w:tcW w:w="1720" w:type="dxa"/>
-            <w:tcBorders>
-              <w:top w:val="nil"/>
-              <w:left w:val="nil"/>
-              <w:bottom w:val="nil"/>
-              <w:right w:val="nil"/>
-            </w:tcBorders>
-            <w:shd w:val="clear" w:color="auto" w:fill="auto"/>
-            <w:noWrap/>
-            <w:vAlign w:val="center"/>
+            <w:noWrap/>
             <w:hideMark/>
           </w:tcPr>
           <w:p>
@@ -6790,15 +5977,7 @@
         <w:tc>
           <w:tcPr>
             <w:tcW w:w="2700" w:type="dxa"/>
-            <w:tcBorders>
-              <w:top w:val="nil"/>
-              <w:left w:val="nil"/>
-              <w:bottom w:val="nil"/>
-              <w:right w:val="nil"/>
-            </w:tcBorders>
-            <w:shd w:val="clear" w:color="auto" w:fill="auto"/>
-            <w:noWrap/>
-            <w:vAlign w:val="center"/>
+            <w:noWrap/>
             <w:hideMark/>
           </w:tcPr>
           <w:p>
@@ -6817,15 +5996,7 @@
         <w:tc>
           <w:tcPr>
             <w:tcW w:w="1900" w:type="dxa"/>
-            <w:tcBorders>
-              <w:top w:val="nil"/>
-              <w:left w:val="nil"/>
-              <w:bottom w:val="nil"/>
-              <w:right w:val="nil"/>
-            </w:tcBorders>
-            <w:shd w:val="clear" w:color="auto" w:fill="auto"/>
-            <w:noWrap/>
-            <w:vAlign w:val="center"/>
+            <w:noWrap/>
             <w:hideMark/>
           </w:tcPr>
           <w:p>
@@ -6853,15 +6024,7 @@
         <w:tc>
           <w:tcPr>
             <w:tcW w:w="1460" w:type="dxa"/>
-            <w:tcBorders>
-              <w:top w:val="nil"/>
-              <w:left w:val="nil"/>
-              <w:bottom w:val="nil"/>
-              <w:right w:val="nil"/>
-            </w:tcBorders>
-            <w:shd w:val="clear" w:color="auto" w:fill="auto"/>
-            <w:noWrap/>
-            <w:vAlign w:val="center"/>
+            <w:noWrap/>
             <w:hideMark/>
           </w:tcPr>
           <w:p>
@@ -6885,15 +6048,7 @@
         <w:tc>
           <w:tcPr>
             <w:tcW w:w="1720" w:type="dxa"/>
-            <w:tcBorders>
-              <w:top w:val="nil"/>
-              <w:left w:val="nil"/>
-              <w:bottom w:val="nil"/>
-              <w:right w:val="nil"/>
-            </w:tcBorders>
-            <w:shd w:val="clear" w:color="auto" w:fill="auto"/>
-            <w:noWrap/>
-            <w:vAlign w:val="center"/>
+            <w:noWrap/>
             <w:hideMark/>
           </w:tcPr>
           <w:p>
@@ -6921,15 +6076,7 @@
         <w:tc>
           <w:tcPr>
             <w:tcW w:w="2700" w:type="dxa"/>
-            <w:tcBorders>
-              <w:top w:val="nil"/>
-              <w:left w:val="nil"/>
-              <w:bottom w:val="nil"/>
-              <w:right w:val="nil"/>
-            </w:tcBorders>
-            <w:shd w:val="clear" w:color="auto" w:fill="auto"/>
-            <w:noWrap/>
-            <w:vAlign w:val="center"/>
+            <w:noWrap/>
             <w:hideMark/>
           </w:tcPr>
           <w:p>
@@ -6948,15 +6095,7 @@
         <w:tc>
           <w:tcPr>
             <w:tcW w:w="1900" w:type="dxa"/>
-            <w:tcBorders>
-              <w:top w:val="nil"/>
-              <w:left w:val="nil"/>
-              <w:bottom w:val="nil"/>
-              <w:right w:val="nil"/>
-            </w:tcBorders>
-            <w:shd w:val="clear" w:color="auto" w:fill="auto"/>
-            <w:noWrap/>
-            <w:vAlign w:val="center"/>
+            <w:noWrap/>
             <w:hideMark/>
           </w:tcPr>
           <w:p>
@@ -6984,15 +6123,7 @@
         <w:tc>
           <w:tcPr>
             <w:tcW w:w="1460" w:type="dxa"/>
-            <w:tcBorders>
-              <w:top w:val="nil"/>
-              <w:left w:val="nil"/>
-              <w:bottom w:val="nil"/>
-              <w:right w:val="nil"/>
-            </w:tcBorders>
-            <w:shd w:val="clear" w:color="auto" w:fill="auto"/>
-            <w:noWrap/>
-            <w:vAlign w:val="center"/>
+            <w:noWrap/>
             <w:hideMark/>
           </w:tcPr>
           <w:p>
@@ -7016,15 +6147,7 @@
         <w:tc>
           <w:tcPr>
             <w:tcW w:w="1720" w:type="dxa"/>
-            <w:tcBorders>
-              <w:top w:val="nil"/>
-              <w:left w:val="nil"/>
-              <w:bottom w:val="nil"/>
-              <w:right w:val="nil"/>
-            </w:tcBorders>
-            <w:shd w:val="clear" w:color="auto" w:fill="auto"/>
-            <w:noWrap/>
-            <w:vAlign w:val="center"/>
+            <w:noWrap/>
             <w:hideMark/>
           </w:tcPr>
           <w:p>
@@ -7052,15 +6175,7 @@
         <w:tc>
           <w:tcPr>
             <w:tcW w:w="2700" w:type="dxa"/>
-            <w:tcBorders>
-              <w:top w:val="nil"/>
-              <w:left w:val="nil"/>
-              <w:bottom w:val="nil"/>
-              <w:right w:val="nil"/>
-            </w:tcBorders>
-            <w:shd w:val="clear" w:color="auto" w:fill="auto"/>
-            <w:noWrap/>
-            <w:vAlign w:val="center"/>
+            <w:noWrap/>
             <w:hideMark/>
           </w:tcPr>
           <w:p>
@@ -7079,15 +6194,7 @@
         <w:tc>
           <w:tcPr>
             <w:tcW w:w="1900" w:type="dxa"/>
-            <w:tcBorders>
-              <w:top w:val="nil"/>
-              <w:left w:val="nil"/>
-              <w:bottom w:val="nil"/>
-              <w:right w:val="nil"/>
-            </w:tcBorders>
-            <w:shd w:val="clear" w:color="auto" w:fill="auto"/>
-            <w:noWrap/>
-            <w:vAlign w:val="center"/>
+            <w:noWrap/>
             <w:hideMark/>
           </w:tcPr>
           <w:p>
@@ -7115,15 +6222,7 @@
         <w:tc>
           <w:tcPr>
             <w:tcW w:w="1460" w:type="dxa"/>
-            <w:tcBorders>
-              <w:top w:val="nil"/>
-              <w:left w:val="nil"/>
-              <w:bottom w:val="nil"/>
-              <w:right w:val="nil"/>
-            </w:tcBorders>
-            <w:shd w:val="clear" w:color="auto" w:fill="auto"/>
-            <w:noWrap/>
-            <w:vAlign w:val="center"/>
+            <w:noWrap/>
             <w:hideMark/>
           </w:tcPr>
           <w:p>
@@ -7147,15 +6246,7 @@
         <w:tc>
           <w:tcPr>
             <w:tcW w:w="1720" w:type="dxa"/>
-            <w:tcBorders>
-              <w:top w:val="nil"/>
-              <w:left w:val="nil"/>
-              <w:bottom w:val="nil"/>
-              <w:right w:val="nil"/>
-            </w:tcBorders>
-            <w:shd w:val="clear" w:color="auto" w:fill="auto"/>
-            <w:noWrap/>
-            <w:vAlign w:val="center"/>
+            <w:noWrap/>
             <w:hideMark/>
           </w:tcPr>
           <w:p>
@@ -7185,15 +6276,7 @@
         <w:tc>
           <w:tcPr>
             <w:tcW w:w="2700" w:type="dxa"/>
-            <w:tcBorders>
-              <w:top w:val="nil"/>
-              <w:left w:val="nil"/>
-              <w:bottom w:val="nil"/>
-              <w:right w:val="nil"/>
-            </w:tcBorders>
-            <w:shd w:val="clear" w:color="auto" w:fill="auto"/>
-            <w:noWrap/>
-            <w:vAlign w:val="center"/>
+            <w:noWrap/>
             <w:hideMark/>
           </w:tcPr>
           <w:p>
@@ -7212,15 +6295,7 @@
         <w:tc>
           <w:tcPr>
             <w:tcW w:w="1900" w:type="dxa"/>
-            <w:tcBorders>
-              <w:top w:val="nil"/>
-              <w:left w:val="nil"/>
-              <w:bottom w:val="nil"/>
-              <w:right w:val="nil"/>
-            </w:tcBorders>
-            <w:shd w:val="clear" w:color="auto" w:fill="auto"/>
-            <w:noWrap/>
-            <w:vAlign w:val="center"/>
+            <w:noWrap/>
             <w:hideMark/>
           </w:tcPr>
           <w:p>
@@ -7248,15 +6323,7 @@
         <w:tc>
           <w:tcPr>
             <w:tcW w:w="1460" w:type="dxa"/>
-            <w:tcBorders>
-              <w:top w:val="nil"/>
-              <w:left w:val="nil"/>
-              <w:bottom w:val="nil"/>
-              <w:right w:val="nil"/>
-            </w:tcBorders>
-            <w:shd w:val="clear" w:color="auto" w:fill="auto"/>
-            <w:noWrap/>
-            <w:vAlign w:val="center"/>
+            <w:noWrap/>
             <w:hideMark/>
           </w:tcPr>
           <w:p>
@@ -7280,15 +6347,7 @@
         <w:tc>
           <w:tcPr>
             <w:tcW w:w="1720" w:type="dxa"/>
-            <w:tcBorders>
-              <w:top w:val="nil"/>
-              <w:left w:val="nil"/>
-              <w:bottom w:val="double" w:sz="6" w:space="0" w:color="auto"/>
-              <w:right w:val="nil"/>
-            </w:tcBorders>
-            <w:shd w:val="clear" w:color="auto" w:fill="auto"/>
-            <w:noWrap/>
-            <w:vAlign w:val="center"/>
+            <w:noWrap/>
             <w:hideMark/>
           </w:tcPr>
           <w:p>
@@ -7318,15 +6377,7 @@
         <w:tc>
           <w:tcPr>
             <w:tcW w:w="2700" w:type="dxa"/>
-            <w:tcBorders>
-              <w:top w:val="nil"/>
-              <w:left w:val="nil"/>
-              <w:bottom w:val="double" w:sz="6" w:space="0" w:color="auto"/>
-              <w:right w:val="nil"/>
-            </w:tcBorders>
-            <w:shd w:val="clear" w:color="auto" w:fill="auto"/>
-            <w:noWrap/>
-            <w:vAlign w:val="center"/>
+            <w:noWrap/>
             <w:hideMark/>
           </w:tcPr>
           <w:p>
@@ -7345,15 +6396,7 @@
         <w:tc>
           <w:tcPr>
             <w:tcW w:w="1900" w:type="dxa"/>
-            <w:tcBorders>
-              <w:top w:val="nil"/>
-              <w:left w:val="nil"/>
-              <w:bottom w:val="double" w:sz="6" w:space="0" w:color="auto"/>
-              <w:right w:val="nil"/>
-            </w:tcBorders>
-            <w:shd w:val="clear" w:color="auto" w:fill="auto"/>
-            <w:noWrap/>
-            <w:vAlign w:val="center"/>
+            <w:noWrap/>
             <w:hideMark/>
           </w:tcPr>
           <w:p>
@@ -7381,15 +6424,7 @@
         <w:tc>
           <w:tcPr>
             <w:tcW w:w="1460" w:type="dxa"/>
-            <w:tcBorders>
-              <w:top w:val="nil"/>
-              <w:left w:val="nil"/>
-              <w:bottom w:val="double" w:sz="6" w:space="0" w:color="auto"/>
-              <w:right w:val="nil"/>
-            </w:tcBorders>
-            <w:shd w:val="clear" w:color="auto" w:fill="auto"/>
-            <w:noWrap/>
-            <w:vAlign w:val="center"/>
+            <w:noWrap/>
             <w:hideMark/>
           </w:tcPr>
           <w:p>
@@ -7946,7 +6981,7 @@
             <m:endChr m:val="|"/>
             <m:ctrlPr>
               <w:rPr>
-                <w:rFonts w:ascii="Cambria Math" w:eastAsia="Trebuchet MS" w:cs="Calibri"/>
+                <w:rFonts w:ascii="Cambria Math" w:eastAsia="Trebuchet MS" w:hAnsi="Cambria Math" w:cs="Calibri"/>
                 <w:i/>
               </w:rPr>
             </m:ctrlPr>
@@ -8041,7 +7076,6 @@
         </w:rPr>
         <w:t xml:space="preserve">Options: </w:t>
       </w:r>
-      <w:proofErr w:type="gramStart"/>
       <w:r>
         <w:rPr>
           <w:rFonts w:eastAsia="Trebuchet MS" w:cs="Calibri"/>
@@ -8049,7 +7083,6 @@
         <w:t>estimates(</w:t>
       </w:r>
       <w:proofErr w:type="spellStart"/>
-      <w:proofErr w:type="gramEnd"/>
       <w:r>
         <w:rPr>
           <w:rFonts w:eastAsia="Trebuchet MS" w:cs="Calibri"/>
@@ -12062,7 +11095,7 @@
           <m:sSupPr>
             <m:ctrlPr>
               <w:rPr>
-                <w:rFonts w:ascii="Cambria Math" w:eastAsia="Trebuchet MS" w:cs="Calibri"/>
+                <w:rFonts w:ascii="Cambria Math" w:eastAsia="Trebuchet MS" w:hAnsi="Cambria Math" w:cs="Calibri"/>
                 <w:i/>
               </w:rPr>
             </m:ctrlPr>
@@ -12112,7 +11145,7 @@
           <m:fPr>
             <m:ctrlPr>
               <w:rPr>
-                <w:rFonts w:ascii="Cambria Math" w:eastAsia="Trebuchet MS" w:cs="Calibri"/>
+                <w:rFonts w:ascii="Cambria Math" w:eastAsia="Trebuchet MS" w:hAnsi="Cambria Math" w:cs="Calibri"/>
                 <w:i/>
               </w:rPr>
             </m:ctrlPr>
@@ -12174,7 +11207,7 @@
           <m:fPr>
             <m:ctrlPr>
               <w:rPr>
-                <w:rFonts w:ascii="Cambria Math" w:eastAsia="Trebuchet MS" w:cs="Calibri"/>
+                <w:rFonts w:ascii="Cambria Math" w:eastAsia="Trebuchet MS" w:hAnsi="Cambria Math" w:cs="Calibri"/>
                 <w:i/>
               </w:rPr>
             </m:ctrlPr>
@@ -12786,12 +11819,12 @@
   <w:style w:type="character" w:default="1" w:styleId="DefaultParagraphFont">
     <w:name w:val="Default Paragraph Font"/>
     <w:uiPriority w:val="1"/>
+    <w:semiHidden/>
     <w:unhideWhenUsed/>
   </w:style>
   <w:style w:type="table" w:default="1" w:styleId="TableNormal">
     <w:name w:val="Normal Table"/>
     <w:uiPriority w:val="99"/>
-    <w:semiHidden/>
     <w:unhideWhenUsed/>
     <w:qFormat/>
     <w:tblPr>
@@ -12967,6 +12000,135 @@
       <w:b/>
       <w:bCs/>
     </w:rPr>
+  </w:style>
+  <w:style w:type="table" w:styleId="TableGrid">
+    <w:name w:val="Table Grid"/>
+    <w:basedOn w:val="TableNormal"/>
+    <w:uiPriority w:val="59"/>
+    <w:rsid w:val="00AA4C52"/>
+    <w:pPr>
+      <w:spacing w:after="0" w:line="240" w:lineRule="auto"/>
+    </w:pPr>
+    <w:tblPr>
+      <w:tblInd w:w="0" w:type="dxa"/>
+      <w:tblBorders>
+        <w:top w:val="single" w:sz="4" w:space="0" w:color="000000" w:themeColor="text1"/>
+        <w:left w:val="single" w:sz="4" w:space="0" w:color="000000" w:themeColor="text1"/>
+        <w:bottom w:val="single" w:sz="4" w:space="0" w:color="000000" w:themeColor="text1"/>
+        <w:right w:val="single" w:sz="4" w:space="0" w:color="000000" w:themeColor="text1"/>
+        <w:insideH w:val="single" w:sz="4" w:space="0" w:color="000000" w:themeColor="text1"/>
+        <w:insideV w:val="single" w:sz="4" w:space="0" w:color="000000" w:themeColor="text1"/>
+      </w:tblBorders>
+      <w:tblCellMar>
+        <w:top w:w="0" w:type="dxa"/>
+        <w:left w:w="108" w:type="dxa"/>
+        <w:bottom w:w="0" w:type="dxa"/>
+        <w:right w:w="108" w:type="dxa"/>
+      </w:tblCellMar>
+    </w:tblPr>
+  </w:style>
+  <w:style w:type="table" w:styleId="LightShading">
+    <w:name w:val="Light Shading"/>
+    <w:basedOn w:val="TableNormal"/>
+    <w:uiPriority w:val="60"/>
+    <w:rsid w:val="00C248A4"/>
+    <w:pPr>
+      <w:spacing w:after="0" w:line="240" w:lineRule="auto"/>
+    </w:pPr>
+    <w:rPr>
+      <w:color w:val="000000" w:themeColor="text1" w:themeShade="BF"/>
+    </w:rPr>
+    <w:tblPr>
+      <w:tblStyleRowBandSize w:val="1"/>
+      <w:tblStyleColBandSize w:val="1"/>
+      <w:tblInd w:w="0" w:type="dxa"/>
+      <w:tblBorders>
+        <w:top w:val="single" w:sz="8" w:space="0" w:color="000000" w:themeColor="text1"/>
+        <w:bottom w:val="single" w:sz="8" w:space="0" w:color="000000" w:themeColor="text1"/>
+      </w:tblBorders>
+      <w:tblCellMar>
+        <w:top w:w="0" w:type="dxa"/>
+        <w:left w:w="108" w:type="dxa"/>
+        <w:bottom w:w="0" w:type="dxa"/>
+        <w:right w:w="108" w:type="dxa"/>
+      </w:tblCellMar>
+    </w:tblPr>
+    <w:tblStylePr w:type="firstRow">
+      <w:pPr>
+        <w:spacing w:before="0" w:after="0" w:line="240" w:lineRule="auto"/>
+      </w:pPr>
+      <w:rPr>
+        <w:b/>
+        <w:bCs/>
+      </w:rPr>
+      <w:tblPr/>
+      <w:tcPr>
+        <w:tcBorders>
+          <w:top w:val="single" w:sz="8" w:space="0" w:color="000000" w:themeColor="text1"/>
+          <w:left w:val="nil"/>
+          <w:bottom w:val="single" w:sz="8" w:space="0" w:color="000000" w:themeColor="text1"/>
+          <w:right w:val="nil"/>
+          <w:insideH w:val="nil"/>
+          <w:insideV w:val="nil"/>
+        </w:tcBorders>
+      </w:tcPr>
+    </w:tblStylePr>
+    <w:tblStylePr w:type="lastRow">
+      <w:pPr>
+        <w:spacing w:before="0" w:after="0" w:line="240" w:lineRule="auto"/>
+      </w:pPr>
+      <w:rPr>
+        <w:b/>
+        <w:bCs/>
+      </w:rPr>
+      <w:tblPr/>
+      <w:tcPr>
+        <w:tcBorders>
+          <w:top w:val="single" w:sz="8" w:space="0" w:color="000000" w:themeColor="text1"/>
+          <w:left w:val="nil"/>
+          <w:bottom w:val="single" w:sz="8" w:space="0" w:color="000000" w:themeColor="text1"/>
+          <w:right w:val="nil"/>
+          <w:insideH w:val="nil"/>
+          <w:insideV w:val="nil"/>
+        </w:tcBorders>
+      </w:tcPr>
+    </w:tblStylePr>
+    <w:tblStylePr w:type="firstCol">
+      <w:rPr>
+        <w:b/>
+        <w:bCs/>
+      </w:rPr>
+    </w:tblStylePr>
+    <w:tblStylePr w:type="lastCol">
+      <w:rPr>
+        <w:b/>
+        <w:bCs/>
+      </w:rPr>
+    </w:tblStylePr>
+    <w:tblStylePr w:type="band1Vert">
+      <w:tblPr/>
+      <w:tcPr>
+        <w:tcBorders>
+          <w:left w:val="nil"/>
+          <w:right w:val="nil"/>
+          <w:insideH w:val="nil"/>
+          <w:insideV w:val="nil"/>
+        </w:tcBorders>
+        <w:shd w:val="clear" w:color="auto" w:fill="C0C0C0" w:themeFill="text1" w:themeFillTint="3F"/>
+      </w:tcPr>
+    </w:tblStylePr>
+    <w:tblStylePr w:type="band1Horz">
+      <w:tblPr/>
+      <w:tcPr>
+        <w:tcBorders>
+          <w:left w:val="nil"/>
+          <w:right w:val="nil"/>
+          <w:insideH w:val="nil"/>
+          <w:insideV w:val="nil"/>
+        </w:tcBorders>
+        <w:shd w:val="clear" w:color="auto" w:fill="C0C0C0" w:themeFill="text1" w:themeFillTint="3F"/>
+      </w:tcPr>
+    </w:tblStylePr>
   </w:style>
 </w:styles>
 </file>

</xml_diff>